<commit_message>
finished emulation feasibility part
</commit_message>
<xml_diff>
--- a/manuscript/Table_1_trial_eligibility.docx
+++ b/manuscript/Table_1_trial_eligibility.docx
@@ -786,6 +786,9 @@
       <w:pPr>
         <w:pStyle w:val="FirstParagraph"/>
       </w:pPr>
+      <w:r>
+        <w:t xml:space="preserve"/>
+      </w:r>
     </w:p>
     <w:sectPr/>
   </w:body>
@@ -981,7 +984,7 @@
   </w:style>
   <w:style w:styleId="Subtitle" w:type="paragraph">
     <w:name w:val="Subtitle"/>
-    <w:basedOn w:val="Title"/>
+    <w:basedOn w:val="Normal"/>
     <w:next w:val="BodyText"/>
     <w:link w:val="SubtitleChar"/>
     <w:uiPriority w:val="11"/>
@@ -994,6 +997,7 @@
     </w:pPr>
     <w:rPr>
       <w:rFonts w:cstheme="majorBidi" w:eastAsiaTheme="majorEastAsia"/>
+      <w:color w:themeColor="text1" w:themeTint="A6" w:val="595959"/>
       <w:spacing w:val="15"/>
       <w:sz w:val="28"/>
       <w:szCs w:val="28"/>
@@ -1046,6 +1050,7 @@
     </w:pPr>
     <w:rPr>
       <w:b/>
+      <w:color w:val="345A8A"/>
       <w:sz w:val="20"/>
       <w:szCs w:val="20"/>
     </w:rPr>

</xml_diff>

<commit_message>
added example table for agreement metrics
</commit_message>
<xml_diff>
--- a/manuscript/Table_1_trial_eligibility.docx
+++ b/manuscript/Table_1_trial_eligibility.docx
@@ -786,6 +786,9 @@
       <w:pPr>
         <w:pStyle w:val="FirstParagraph"/>
       </w:pPr>
+      <w:r>
+        <w:t xml:space="preserve"/>
+      </w:r>
     </w:p>
     <w:sectPr/>
   </w:body>
@@ -981,7 +984,7 @@
   </w:style>
   <w:style w:styleId="Subtitle" w:type="paragraph">
     <w:name w:val="Subtitle"/>
-    <w:basedOn w:val="Title"/>
+    <w:basedOn w:val="Normal"/>
     <w:next w:val="BodyText"/>
     <w:link w:val="SubtitleChar"/>
     <w:uiPriority w:val="11"/>
@@ -994,6 +997,7 @@
     </w:pPr>
     <w:rPr>
       <w:rFonts w:cstheme="majorBidi" w:eastAsiaTheme="majorEastAsia"/>
+      <w:color w:themeColor="text1" w:themeTint="A6" w:val="595959"/>
       <w:spacing w:val="15"/>
       <w:sz w:val="28"/>
       <w:szCs w:val="28"/>
@@ -1046,6 +1050,7 @@
     </w:pPr>
     <w:rPr>
       <w:b/>
+      <w:color w:val="345A8A"/>
       <w:sz w:val="20"/>
       <w:szCs w:val="20"/>
     </w:rPr>

</xml_diff>

<commit_message>
prelim render to send to RJG for review
</commit_message>
<xml_diff>
--- a/manuscript/Table_1_trial_eligibility.docx
+++ b/manuscript/Table_1_trial_eligibility.docx
@@ -786,6 +786,9 @@
       <w:pPr>
         <w:pStyle w:val="FirstParagraph"/>
       </w:pPr>
+      <w:r>
+        <w:t xml:space="preserve"/>
+      </w:r>
     </w:p>
     <w:sectPr/>
   </w:body>
@@ -981,7 +984,7 @@
   </w:style>
   <w:style w:styleId="Subtitle" w:type="paragraph">
     <w:name w:val="Subtitle"/>
-    <w:basedOn w:val="Title"/>
+    <w:basedOn w:val="Normal"/>
     <w:next w:val="BodyText"/>
     <w:link w:val="SubtitleChar"/>
     <w:uiPriority w:val="11"/>
@@ -994,6 +997,7 @@
     </w:pPr>
     <w:rPr>
       <w:rFonts w:cstheme="majorBidi" w:eastAsiaTheme="majorEastAsia"/>
+      <w:color w:themeColor="text1" w:themeTint="A6" w:val="595959"/>
       <w:spacing w:val="15"/>
       <w:sz w:val="28"/>
       <w:szCs w:val="28"/>
@@ -1046,6 +1050,7 @@
     </w:pPr>
     <w:rPr>
       <w:b/>
+      <w:color w:val="345A8A"/>
       <w:sz w:val="20"/>
       <w:szCs w:val="20"/>
     </w:rPr>

</xml_diff>

<commit_message>
updated word count on title page after test run
</commit_message>
<xml_diff>
--- a/manuscript/Table_1_trial_eligibility.docx
+++ b/manuscript/Table_1_trial_eligibility.docx
@@ -786,9 +786,6 @@
       <w:pPr>
         <w:pStyle w:val="FirstParagraph"/>
       </w:pPr>
-      <w:r>
-        <w:t xml:space="preserve"/>
-      </w:r>
     </w:p>
     <w:sectPr/>
   </w:body>
@@ -984,7 +981,7 @@
   </w:style>
   <w:style w:styleId="Subtitle" w:type="paragraph">
     <w:name w:val="Subtitle"/>
-    <w:basedOn w:val="Normal"/>
+    <w:basedOn w:val="Title"/>
     <w:next w:val="BodyText"/>
     <w:link w:val="SubtitleChar"/>
     <w:uiPriority w:val="11"/>
@@ -995,6 +992,19 @@
         <w:ilvl w:val="1"/>
       </w:numPr>
     </w:pPr>
+    <w:rPr>
+      <w:rFonts w:cstheme="majorBidi" w:eastAsiaTheme="majorEastAsia"/>
+      <w:spacing w:val="15"/>
+      <w:sz w:val="28"/>
+      <w:szCs w:val="28"/>
+    </w:rPr>
+  </w:style>
+  <w:style w:customStyle="1" w:styleId="SubtitleChar" w:type="character">
+    <w:name w:val="Subtitle Char"/>
+    <w:basedOn w:val="DefaultParagraphFont"/>
+    <w:link w:val="Subtitle"/>
+    <w:uiPriority w:val="11"/>
+    <w:rsid w:val="00A10FD9"/>
     <w:rPr>
       <w:rFonts w:cstheme="majorBidi" w:eastAsiaTheme="majorEastAsia"/>
       <w:color w:themeColor="text1" w:themeTint="A6" w:val="595959"/>
@@ -1003,20 +1013,6 @@
       <w:szCs w:val="28"/>
     </w:rPr>
   </w:style>
-  <w:style w:customStyle="1" w:styleId="SubtitleChar" w:type="character">
-    <w:name w:val="Subtitle Char"/>
-    <w:basedOn w:val="DefaultParagraphFont"/>
-    <w:link w:val="Subtitle"/>
-    <w:uiPriority w:val="11"/>
-    <w:rsid w:val="00A10FD9"/>
-    <w:rPr>
-      <w:rFonts w:cstheme="majorBidi" w:eastAsiaTheme="majorEastAsia"/>
-      <w:color w:themeColor="text1" w:themeTint="A6" w:val="595959"/>
-      <w:spacing w:val="15"/>
-      <w:sz w:val="28"/>
-      <w:szCs w:val="28"/>
-    </w:rPr>
-  </w:style>
   <w:style w:customStyle="1" w:styleId="Author" w:type="paragraph">
     <w:name w:val="Author"/>
     <w:next w:val="BodyText"/>
@@ -1050,7 +1046,6 @@
     </w:pPr>
     <w:rPr>
       <w:b/>
-      <w:color w:val="345A8A"/>
       <w:sz w:val="20"/>
       <w:szCs w:val="20"/>
     </w:rPr>

</xml_diff>